<commit_message>
docs:Poniendome solo el rol de Developer
</commit_message>
<xml_diff>
--- a/reports/D01/Student#2/04 Requirements - Student #2.docx
+++ b/reports/D01/Student#2/04 Requirements - Student #2.docx
@@ -470,13 +470,13 @@
                   <w:rPr>
                     <w:rFonts w:asciiTheme="majorHAnsi" w:hAnsiTheme="majorHAnsi" w:cstheme="majorHAnsi"/>
                   </w:rPr>
-                  <w:t>Speaker</w:t>
+                  <w:t>Developer</w:t>
                 </w:r>
                 <w:r>
                   <w:rPr>
                     <w:rFonts w:asciiTheme="majorHAnsi" w:hAnsiTheme="majorHAnsi" w:cstheme="majorHAnsi"/>
                   </w:rPr>
-                  <w:t xml:space="preserve">  </w:t>
+                  <w:t xml:space="preserve"> </w:t>
                 </w:r>
               </w:sdtContent>
             </w:sdt>
@@ -6267,7 +6267,9 @@
     <w:rsid w:val="004D7778"/>
     <w:rsid w:val="005761A6"/>
     <w:rsid w:val="00751A01"/>
+    <w:rsid w:val="007B0376"/>
     <w:rsid w:val="007F6233"/>
+    <w:rsid w:val="00842218"/>
   </w:rsids>
   <m:mathPr>
     <m:mathFont m:val="Cambria Math"/>

</xml_diff>

<commit_message>
[fix]: Cambio en el rol asignado
</commit_message>
<xml_diff>
--- a/reports/D01/Student#2/04 Requirements - Student #2.docx
+++ b/reports/D01/Student#2/04 Requirements - Student #2.docx
@@ -89,7 +89,6 @@
               </w:rPr>
               <w:tab/>
             </w:r>
-            <w:permStart w:id="379328249" w:edGrp="everyone"/>
             <w:sdt>
               <w:sdtPr>
                 <w:rPr>
@@ -103,6 +102,7 @@
                 <w15:appearance w15:val="hidden"/>
                 <w:text/>
               </w:sdtPr>
+              <w:sdtEndPr/>
               <w:sdtContent>
                 <w:r>
                   <w:rPr>
@@ -136,7 +136,6 @@
                 </w:r>
               </w:sdtContent>
             </w:sdt>
-            <w:permEnd w:id="379328249"/>
           </w:p>
         </w:tc>
       </w:tr>
@@ -178,7 +177,6 @@
               </w:rPr>
               <w:tab/>
             </w:r>
-            <w:permStart w:id="955522721" w:edGrp="everyone"/>
             <w:sdt>
               <w:sdtPr>
                 <w:rPr>
@@ -192,6 +190,7 @@
                 <w15:appearance w15:val="hidden"/>
                 <w:text/>
               </w:sdtPr>
+              <w:sdtEndPr/>
               <w:sdtContent>
                 <w:r>
                   <w:rPr>
@@ -201,7 +200,6 @@
                 </w:r>
               </w:sdtContent>
             </w:sdt>
-            <w:permEnd w:id="955522721"/>
           </w:p>
         </w:tc>
       </w:tr>
@@ -256,12 +254,6 @@
                 <w:rFonts w:asciiTheme="majorHAnsi" w:hAnsiTheme="majorHAnsi" w:cstheme="majorHAnsi"/>
               </w:rPr>
               <w:tab/>
-            </w:r>
-            <w:permStart w:id="1490430286" w:edGrp="everyone"/>
-            <w:r>
-              <w:rPr>
-                <w:rFonts w:asciiTheme="majorHAnsi" w:hAnsiTheme="majorHAnsi" w:cstheme="majorHAnsi"/>
-              </w:rPr>
               <w:t xml:space="preserve"> </w:t>
             </w:r>
             <w:sdt>
@@ -277,6 +269,7 @@
                 <w15:appearance w15:val="hidden"/>
                 <w:text/>
               </w:sdtPr>
+              <w:sdtEndPr/>
               <w:sdtContent>
                 <w:r>
                   <w:rPr>
@@ -287,7 +280,6 @@
               </w:sdtContent>
             </w:sdt>
           </w:p>
-          <w:permEnd w:id="1490430286"/>
           <w:p>
             <w:pPr>
               <w:pStyle w:val="Sinespaciado"/>
@@ -317,7 +309,6 @@
               </w:rPr>
               <w:tab/>
             </w:r>
-            <w:permStart w:id="1588551831" w:edGrp="everyone"/>
             <w:sdt>
               <w:sdtPr>
                 <w:rPr>
@@ -331,6 +322,7 @@
                 <w15:appearance w15:val="hidden"/>
                 <w:text/>
               </w:sdtPr>
+              <w:sdtEndPr/>
               <w:sdtContent>
                 <w:r>
                   <w:rPr>
@@ -352,7 +344,6 @@
                 </w:r>
               </w:sdtContent>
             </w:sdt>
-            <w:permEnd w:id="1588551831"/>
           </w:p>
           <w:p>
             <w:pPr>
@@ -381,7 +372,6 @@
               </w:rPr>
               <w:tab/>
             </w:r>
-            <w:permStart w:id="441854091" w:edGrp="everyone"/>
             <w:sdt>
               <w:sdtPr>
                 <w:rPr>
@@ -395,6 +385,7 @@
                 <w15:appearance w15:val="hidden"/>
                 <w:text/>
               </w:sdtPr>
+              <w:sdtEndPr/>
               <w:sdtContent>
                 <w:r>
                   <w:rPr>
@@ -416,7 +407,6 @@
                 </w:r>
               </w:sdtContent>
             </w:sdt>
-            <w:permEnd w:id="441854091"/>
           </w:p>
           <w:p>
             <w:pPr>
@@ -445,7 +435,6 @@
               </w:rPr>
               <w:tab/>
             </w:r>
-            <w:permStart w:id="16126159" w:edGrp="everyone"/>
             <w:sdt>
               <w:sdtPr>
                 <w:rPr>
@@ -459,6 +448,7 @@
                 <w15:appearance w15:val="hidden"/>
                 <w:text/>
               </w:sdtPr>
+              <w:sdtEndPr/>
               <w:sdtContent>
                 <w:r>
                   <w:rPr>
@@ -476,11 +466,16 @@
                   <w:rPr>
                     <w:rFonts w:asciiTheme="majorHAnsi" w:hAnsiTheme="majorHAnsi" w:cstheme="majorHAnsi"/>
                   </w:rPr>
+                  <w:t>, Tester</w:t>
+                </w:r>
+                <w:r>
+                  <w:rPr>
+                    <w:rFonts w:asciiTheme="majorHAnsi" w:hAnsiTheme="majorHAnsi" w:cstheme="majorHAnsi"/>
+                  </w:rPr>
                   <w:t xml:space="preserve"> </w:t>
                 </w:r>
               </w:sdtContent>
             </w:sdt>
-            <w:permEnd w:id="16126159"/>
           </w:p>
         </w:tc>
       </w:tr>
@@ -528,7 +523,6 @@
               </w:rPr>
               <w:tab/>
             </w:r>
-            <w:permStart w:id="925041655" w:edGrp="everyone"/>
             <w:sdt>
               <w:sdtPr>
                 <w:rPr>
@@ -542,6 +536,7 @@
                 <w15:appearance w15:val="hidden"/>
                 <w:text/>
               </w:sdtPr>
+              <w:sdtEndPr/>
               <w:sdtContent>
                 <w:r>
                   <w:rPr>
@@ -553,21 +548,7 @@
                   <w:rPr>
                     <w:rFonts w:asciiTheme="majorHAnsi" w:hAnsiTheme="majorHAnsi" w:cstheme="majorHAnsi"/>
                   </w:rPr>
-                  <w:t xml:space="preserve">Sevilla </w:t>
-                </w:r>
-                <w:proofErr w:type="spellStart"/>
-                <w:r>
-                  <w:rPr>
-                    <w:rFonts w:asciiTheme="majorHAnsi" w:hAnsiTheme="majorHAnsi" w:cstheme="majorHAnsi"/>
-                  </w:rPr>
-                  <w:t>febrero</w:t>
-                </w:r>
-                <w:proofErr w:type="spellEnd"/>
-                <w:r>
-                  <w:rPr>
-                    <w:rFonts w:asciiTheme="majorHAnsi" w:hAnsiTheme="majorHAnsi" w:cstheme="majorHAnsi"/>
-                  </w:rPr>
-                  <w:t xml:space="preserve"> 12, 2024</w:t>
+                  <w:t>Sevilla febrero 12, 2024</w:t>
                 </w:r>
                 <w:r>
                   <w:rPr>
@@ -577,7 +558,6 @@
                 </w:r>
               </w:sdtContent>
             </w:sdt>
-            <w:permEnd w:id="925041655"/>
           </w:p>
         </w:tc>
       </w:tr>
@@ -594,7 +574,6 @@
         <w:rPr>
           <w:rFonts w:cstheme="majorHAnsi"/>
         </w:rPr>
-        <w:lastRenderedPageBreak/>
         <w:t>MANDATORY Deliverable D01: introduction</w:t>
       </w:r>
     </w:p>
@@ -800,7 +779,6 @@
         <w:t>” denotes your name/s.</w:t>
       </w:r>
     </w:p>
-    <w:permStart w:id="1733719730" w:edGrp="everyone"/>
     <w:p>
       <w:pPr>
         <w:pStyle w:val="Verdict"/>
@@ -825,6 +803,7 @@
           <w15:appearance w15:val="hidden"/>
           <w:text/>
         </w:sdtPr>
+        <w:sdtEndPr/>
         <w:sdtContent>
           <w:r>
             <w:rPr>
@@ -842,14 +821,7 @@
         <w:rPr>
           <w:rFonts w:asciiTheme="majorHAnsi" w:hAnsiTheme="majorHAnsi" w:cstheme="majorHAnsi"/>
         </w:rPr>
-        <w:t xml:space="preserve"> </w:t>
-      </w:r>
-      <w:permEnd w:id="1733719730"/>
-      <w:r>
-        <w:rPr>
-          <w:rFonts w:asciiTheme="majorHAnsi" w:hAnsiTheme="majorHAnsi" w:cstheme="majorHAnsi"/>
-        </w:rPr>
-        <w:t xml:space="preserve">   </w:t>
+        <w:t xml:space="preserve">    </w:t>
       </w:r>
     </w:p>
     <w:p>
@@ -1001,7 +973,6 @@
         <w:rPr>
           <w:rFonts w:cstheme="majorHAnsi"/>
         </w:rPr>
-        <w:lastRenderedPageBreak/>
         <w:t xml:space="preserve">MANDATORY </w:t>
       </w:r>
       <w:r>
@@ -1168,7 +1139,6 @@
         <w:t xml:space="preserve"> (less than or equal to the corresponding project cost). </w:t>
       </w:r>
     </w:p>
-    <w:permStart w:id="1580534963" w:edGrp="everyone"/>
     <w:p>
       <w:pPr>
         <w:pStyle w:val="Gradercomments"/>
@@ -1189,6 +1159,7 @@
           <w15:appearance w15:val="hidden"/>
           <w:text/>
         </w:sdtPr>
+        <w:sdtEndPr/>
         <w:sdtContent>
           <w:r>
             <w:rPr>
@@ -1198,7 +1169,6 @@
           </w:r>
         </w:sdtContent>
       </w:sdt>
-      <w:permEnd w:id="1580534963"/>
       <w:r>
         <w:rPr>
           <w:rFonts w:asciiTheme="majorHAnsi" w:hAnsiTheme="majorHAnsi" w:cstheme="majorHAnsi"/>
@@ -1318,7 +1288,6 @@
         <w:t xml:space="preserve"> for the registration (not blank, shorter than 76 characters).</w:t>
       </w:r>
     </w:p>
-    <w:permStart w:id="1685676958" w:edGrp="everyone"/>
     <w:p>
       <w:pPr>
         <w:pStyle w:val="Verdict"/>
@@ -1339,6 +1308,7 @@
           <w15:appearance w15:val="hidden"/>
           <w:text/>
         </w:sdtPr>
+        <w:sdtEndPr/>
         <w:sdtContent>
           <w:r>
             <w:rPr>
@@ -1348,7 +1318,6 @@
           </w:r>
         </w:sdtContent>
       </w:sdt>
-      <w:permEnd w:id="1685676958"/>
       <w:r>
         <w:rPr>
           <w:rFonts w:asciiTheme="majorHAnsi" w:hAnsiTheme="majorHAnsi" w:cstheme="majorHAnsi"/>
@@ -1441,7 +1410,6 @@
       </w:r>
     </w:p>
     <w:bookmarkStart w:id="0" w:name="_Hlk157677981"/>
-    <w:permStart w:id="616715123" w:edGrp="everyone"/>
     <w:p>
       <w:pPr>
         <w:pStyle w:val="Verdict"/>
@@ -1461,6 +1429,7 @@
           </w:placeholder>
           <w:text/>
         </w:sdtPr>
+        <w:sdtEndPr/>
         <w:sdtContent>
           <w:r>
             <w:rPr>
@@ -1470,7 +1439,6 @@
           </w:r>
         </w:sdtContent>
       </w:sdt>
-      <w:permEnd w:id="616715123"/>
       <w:r>
         <w:rPr>
           <w:rFonts w:asciiTheme="majorHAnsi" w:hAnsiTheme="majorHAnsi" w:cstheme="majorHAnsi"/>
@@ -1637,7 +1605,6 @@
         <w:t xml:space="preserve">”. </w:t>
       </w:r>
     </w:p>
-    <w:permStart w:id="891315281" w:edGrp="everyone"/>
     <w:p>
       <w:pPr>
         <w:pStyle w:val="Verdict"/>
@@ -1658,6 +1625,7 @@
           <w15:appearance w15:val="hidden"/>
           <w:text/>
         </w:sdtPr>
+        <w:sdtEndPr/>
         <w:sdtContent>
           <w:r>
             <w:rPr>
@@ -1667,7 +1635,6 @@
           </w:r>
         </w:sdtContent>
       </w:sdt>
-      <w:permEnd w:id="891315281"/>
     </w:p>
     <w:p>
       <w:pPr>
@@ -1717,7 +1684,6 @@
         <w:rPr>
           <w:rFonts w:cstheme="majorHAnsi"/>
         </w:rPr>
-        <w:lastRenderedPageBreak/>
         <w:t>MANDATORY Deliverable D03: implementing features</w:t>
       </w:r>
     </w:p>
@@ -1951,7 +1917,6 @@
         <w:t>.</w:t>
       </w:r>
     </w:p>
-    <w:permStart w:id="8470091" w:edGrp="everyone"/>
     <w:p>
       <w:pPr>
         <w:pStyle w:val="Verdict"/>
@@ -1972,6 +1937,7 @@
           <w15:appearance w15:val="hidden"/>
           <w:text/>
         </w:sdtPr>
+        <w:sdtEndPr/>
         <w:sdtContent>
           <w:r>
             <w:rPr>
@@ -1981,7 +1947,6 @@
           </w:r>
         </w:sdtContent>
       </w:sdt>
-      <w:permEnd w:id="8470091"/>
       <w:r>
         <w:rPr>
           <w:rFonts w:asciiTheme="majorHAnsi" w:hAnsiTheme="majorHAnsi" w:cstheme="majorHAnsi"/>
@@ -2185,7 +2150,6 @@
         <w:t>as long as it is not published.</w:t>
       </w:r>
     </w:p>
-    <w:permStart w:id="66585966" w:edGrp="everyone"/>
     <w:p>
       <w:pPr>
         <w:pStyle w:val="Verdict"/>
@@ -2206,6 +2170,7 @@
           <w15:appearance w15:val="hidden"/>
           <w:text/>
         </w:sdtPr>
+        <w:sdtEndPr/>
         <w:sdtContent>
           <w:r>
             <w:rPr>
@@ -2215,7 +2180,6 @@
           </w:r>
         </w:sdtContent>
       </w:sdt>
-      <w:permEnd w:id="66585966"/>
       <w:r>
         <w:rPr>
           <w:rFonts w:asciiTheme="majorHAnsi" w:hAnsiTheme="majorHAnsi" w:cstheme="majorHAnsi"/>
@@ -2293,7 +2257,6 @@
         <w:t>dashboards.</w:t>
       </w:r>
     </w:p>
-    <w:permStart w:id="844130438" w:edGrp="everyone"/>
     <w:p>
       <w:pPr>
         <w:pStyle w:val="Verdict"/>
@@ -2314,6 +2277,7 @@
           <w15:appearance w15:val="hidden"/>
           <w:text/>
         </w:sdtPr>
+        <w:sdtEndPr/>
         <w:sdtContent>
           <w:r>
             <w:rPr>
@@ -2323,7 +2287,6 @@
           </w:r>
         </w:sdtContent>
       </w:sdt>
-      <w:permEnd w:id="844130438"/>
       <w:r>
         <w:rPr>
           <w:rFonts w:asciiTheme="majorHAnsi" w:hAnsiTheme="majorHAnsi" w:cstheme="majorHAnsi"/>
@@ -2430,7 +2393,6 @@
         <w:rPr>
           <w:rFonts w:cstheme="majorHAnsi"/>
         </w:rPr>
-        <w:lastRenderedPageBreak/>
         <w:t>MANDATORY Deliverable D04: formal testing</w:t>
       </w:r>
     </w:p>
@@ -2543,7 +2505,6 @@
         <w:t>Produce a test suite for Requirements #6 and #7.</w:t>
       </w:r>
     </w:p>
-    <w:permStart w:id="973563344" w:edGrp="everyone"/>
     <w:p>
       <w:pPr>
         <w:pStyle w:val="Gradercomments"/>
@@ -2563,6 +2524,7 @@
           </w:placeholder>
           <w:text/>
         </w:sdtPr>
+        <w:sdtEndPr/>
         <w:sdtContent>
           <w:r>
             <w:rPr>
@@ -2572,7 +2534,6 @@
           </w:r>
         </w:sdtContent>
       </w:sdt>
-      <w:permEnd w:id="973563344"/>
       <w:r>
         <w:rPr>
           <w:rFonts w:asciiTheme="majorHAnsi" w:hAnsiTheme="majorHAnsi" w:cstheme="majorHAnsi"/>
@@ -2608,7 +2569,6 @@
         <w:t>Produce a testing report.</w:t>
       </w:r>
     </w:p>
-    <w:permStart w:id="212556619" w:edGrp="everyone"/>
     <w:p>
       <w:pPr>
         <w:pStyle w:val="Verdict"/>
@@ -2628,6 +2588,7 @@
           </w:placeholder>
           <w:text/>
         </w:sdtPr>
+        <w:sdtEndPr/>
         <w:sdtContent>
           <w:r>
             <w:rPr>
@@ -2637,7 +2598,6 @@
           </w:r>
         </w:sdtContent>
       </w:sdt>
-      <w:permEnd w:id="212556619"/>
       <w:r>
         <w:rPr>
           <w:rFonts w:asciiTheme="majorHAnsi" w:hAnsiTheme="majorHAnsi" w:cstheme="majorHAnsi"/>
@@ -2674,7 +2634,6 @@
         <w:rPr>
           <w:rFonts w:cstheme="majorHAnsi"/>
         </w:rPr>
-        <w:lastRenderedPageBreak/>
         <w:t>SUPPLEMENTARY Deliverable D01: introduction</w:t>
       </w:r>
     </w:p>
@@ -2817,7 +2776,6 @@
         <w:t>Produce an analysis report.</w:t>
       </w:r>
     </w:p>
-    <w:permStart w:id="351678440" w:edGrp="everyone"/>
     <w:p>
       <w:pPr>
         <w:pStyle w:val="Verdict"/>
@@ -2838,6 +2796,7 @@
           <w15:appearance w15:val="hidden"/>
           <w:text/>
         </w:sdtPr>
+        <w:sdtEndPr/>
         <w:sdtContent>
           <w:r>
             <w:rPr>
@@ -2859,7 +2818,6 @@
           </w:r>
         </w:sdtContent>
       </w:sdt>
-      <w:permEnd w:id="351678440"/>
       <w:r>
         <w:rPr>
           <w:rFonts w:asciiTheme="majorHAnsi" w:hAnsiTheme="majorHAnsi" w:cstheme="majorHAnsi"/>
@@ -2881,7 +2839,6 @@
         <w:t>Produce a planning and progress report.</w:t>
       </w:r>
     </w:p>
-    <w:permStart w:id="2017154663" w:edGrp="everyone"/>
     <w:p>
       <w:pPr>
         <w:pStyle w:val="Verdict"/>
@@ -2905,6 +2862,7 @@
           <w15:appearance w15:val="hidden"/>
           <w:text/>
         </w:sdtPr>
+        <w:sdtEndPr/>
         <w:sdtContent>
           <w:r>
             <w:rPr>
@@ -2926,7 +2884,6 @@
           </w:r>
         </w:sdtContent>
       </w:sdt>
-      <w:permEnd w:id="2017154663"/>
       <w:r>
         <w:rPr>
           <w:rFonts w:asciiTheme="majorHAnsi" w:hAnsiTheme="majorHAnsi" w:cstheme="majorHAnsi"/>
@@ -3002,7 +2959,6 @@
         <w:rPr>
           <w:rFonts w:cstheme="majorHAnsi"/>
         </w:rPr>
-        <w:lastRenderedPageBreak/>
         <w:t xml:space="preserve">SUPPLEMENTARY </w:t>
       </w:r>
       <w:r>
@@ -3127,7 +3083,6 @@
         <w:t xml:space="preserve"> with further information.</w:t>
       </w:r>
     </w:p>
-    <w:permStart w:id="1480279223" w:edGrp="everyone"/>
     <w:p>
       <w:pPr>
         <w:pStyle w:val="Gradercomments"/>
@@ -3150,6 +3105,7 @@
           <w15:appearance w15:val="hidden"/>
           <w:text/>
         </w:sdtPr>
+        <w:sdtEndPr/>
         <w:sdtContent>
           <w:r>
             <w:rPr>
@@ -3160,7 +3116,6 @@
           </w:r>
         </w:sdtContent>
       </w:sdt>
-      <w:permEnd w:id="1480279223"/>
       <w:r>
         <w:rPr>
           <w:rFonts w:asciiTheme="majorHAnsi" w:hAnsiTheme="majorHAnsi" w:cstheme="majorHAnsi"/>
@@ -3284,7 +3239,6 @@
         <w:t>Produce a UML domain model.</w:t>
       </w:r>
     </w:p>
-    <w:permStart w:id="1411715631" w:edGrp="everyone"/>
     <w:p>
       <w:pPr>
         <w:pStyle w:val="Verdict"/>
@@ -3305,6 +3259,7 @@
           <w15:appearance w15:val="hidden"/>
           <w:text/>
         </w:sdtPr>
+        <w:sdtEndPr/>
         <w:sdtContent>
           <w:r>
             <w:rPr>
@@ -3314,7 +3269,6 @@
           </w:r>
         </w:sdtContent>
       </w:sdt>
-      <w:permEnd w:id="1411715631"/>
       <w:r>
         <w:rPr>
           <w:rFonts w:asciiTheme="majorHAnsi" w:hAnsiTheme="majorHAnsi" w:cstheme="majorHAnsi"/>
@@ -3336,7 +3290,6 @@
         <w:t>Produce an analysis report.</w:t>
       </w:r>
     </w:p>
-    <w:permStart w:id="1404656994" w:edGrp="everyone"/>
     <w:p>
       <w:pPr>
         <w:pStyle w:val="Verdict"/>
@@ -3357,6 +3310,7 @@
           <w15:appearance w15:val="hidden"/>
           <w:text/>
         </w:sdtPr>
+        <w:sdtEndPr/>
         <w:sdtContent>
           <w:r>
             <w:rPr>
@@ -3366,7 +3320,6 @@
           </w:r>
         </w:sdtContent>
       </w:sdt>
-      <w:permEnd w:id="1404656994"/>
       <w:r>
         <w:rPr>
           <w:rFonts w:asciiTheme="majorHAnsi" w:hAnsiTheme="majorHAnsi" w:cstheme="majorHAnsi"/>
@@ -3388,7 +3341,6 @@
         <w:t>Produce a planning and progress report.</w:t>
       </w:r>
     </w:p>
-    <w:permStart w:id="1214192489" w:edGrp="everyone"/>
     <w:p>
       <w:pPr>
         <w:pStyle w:val="Gradercomments"/>
@@ -3411,6 +3363,7 @@
           <w15:appearance w15:val="hidden"/>
           <w:text/>
         </w:sdtPr>
+        <w:sdtEndPr/>
         <w:sdtContent>
           <w:r>
             <w:rPr>
@@ -3421,7 +3374,6 @@
           </w:r>
         </w:sdtContent>
       </w:sdt>
-      <w:permEnd w:id="1214192489"/>
       <w:r>
         <w:rPr>
           <w:rFonts w:asciiTheme="majorHAnsi" w:hAnsiTheme="majorHAnsi" w:cstheme="majorHAnsi"/>
@@ -3451,7 +3403,6 @@
         <w:rPr>
           <w:rFonts w:cstheme="majorHAnsi"/>
         </w:rPr>
-        <w:lastRenderedPageBreak/>
         <w:t>SUPPLEMENTARY Deliverable D03: implementing features</w:t>
       </w:r>
     </w:p>
@@ -3541,7 +3492,6 @@
         <w:t>.</w:t>
       </w:r>
     </w:p>
-    <w:permStart w:id="1655847515" w:edGrp="everyone"/>
     <w:p>
       <w:pPr>
         <w:pStyle w:val="Gradercomments"/>
@@ -3561,6 +3511,7 @@
           </w:placeholder>
           <w:text/>
         </w:sdtPr>
+        <w:sdtEndPr/>
         <w:sdtContent>
           <w:r>
             <w:rPr>
@@ -3570,7 +3521,6 @@
           </w:r>
         </w:sdtContent>
       </w:sdt>
-      <w:permEnd w:id="1655847515"/>
       <w:r>
         <w:rPr>
           <w:rFonts w:asciiTheme="majorHAnsi" w:hAnsiTheme="majorHAnsi" w:cstheme="majorHAnsi"/>
@@ -3620,7 +3570,6 @@
         <w:t>Update their profiles.</w:t>
       </w:r>
     </w:p>
-    <w:permStart w:id="810754758" w:edGrp="everyone"/>
     <w:p>
       <w:pPr>
         <w:pStyle w:val="Verdict"/>
@@ -3640,6 +3589,7 @@
           </w:placeholder>
           <w:text/>
         </w:sdtPr>
+        <w:sdtEndPr/>
         <w:sdtContent>
           <w:r>
             <w:rPr>
@@ -3649,7 +3599,6 @@
           </w:r>
         </w:sdtContent>
       </w:sdt>
-      <w:permEnd w:id="810754758"/>
       <w:r>
         <w:rPr>
           <w:rFonts w:asciiTheme="majorHAnsi" w:hAnsiTheme="majorHAnsi" w:cstheme="majorHAnsi"/>
@@ -3769,7 +3718,6 @@
         <w:t>).</w:t>
       </w:r>
     </w:p>
-    <w:permStart w:id="872621369" w:edGrp="everyone"/>
     <w:p>
       <w:pPr>
         <w:pStyle w:val="Verdict"/>
@@ -3790,6 +3738,7 @@
           <w15:appearance w15:val="hidden"/>
           <w:text/>
         </w:sdtPr>
+        <w:sdtEndPr/>
         <w:sdtContent>
           <w:r>
             <w:rPr>
@@ -3799,7 +3748,6 @@
           </w:r>
         </w:sdtContent>
       </w:sdt>
-      <w:permEnd w:id="872621369"/>
       <w:r>
         <w:rPr>
           <w:rFonts w:asciiTheme="majorHAnsi" w:hAnsiTheme="majorHAnsi" w:cstheme="majorHAnsi"/>
@@ -3892,7 +3840,6 @@
         <w:t>Produce an analysis report.</w:t>
       </w:r>
     </w:p>
-    <w:permStart w:id="359800286" w:edGrp="everyone"/>
     <w:p>
       <w:pPr>
         <w:pStyle w:val="Verdict"/>
@@ -3913,6 +3860,7 @@
           <w15:appearance w15:val="hidden"/>
           <w:text/>
         </w:sdtPr>
+        <w:sdtEndPr/>
         <w:sdtContent>
           <w:r>
             <w:rPr>
@@ -3922,7 +3870,6 @@
           </w:r>
         </w:sdtContent>
       </w:sdt>
-      <w:permEnd w:id="359800286"/>
       <w:r>
         <w:rPr>
           <w:rFonts w:asciiTheme="majorHAnsi" w:hAnsiTheme="majorHAnsi" w:cstheme="majorHAnsi"/>
@@ -3944,7 +3891,6 @@
         <w:t>Produce a planning and progress report.</w:t>
       </w:r>
     </w:p>
-    <w:permStart w:id="2132571457" w:edGrp="everyone"/>
     <w:p>
       <w:pPr>
         <w:pStyle w:val="Gradercomments"/>
@@ -3964,6 +3910,7 @@
           </w:placeholder>
           <w:text/>
         </w:sdtPr>
+        <w:sdtEndPr/>
         <w:sdtContent>
           <w:r>
             <w:rPr>
@@ -3973,7 +3920,6 @@
           </w:r>
         </w:sdtContent>
       </w:sdt>
-      <w:permEnd w:id="2132571457"/>
       <w:r>
         <w:rPr>
           <w:rFonts w:asciiTheme="majorHAnsi" w:hAnsiTheme="majorHAnsi" w:cstheme="majorHAnsi"/>
@@ -3995,7 +3941,6 @@
         <w:t>Produce a lint report.</w:t>
       </w:r>
     </w:p>
-    <w:permStart w:id="1334452110" w:edGrp="everyone"/>
     <w:p>
       <w:pPr>
         <w:pStyle w:val="Verdict"/>
@@ -4015,6 +3960,7 @@
           </w:placeholder>
           <w:text/>
         </w:sdtPr>
+        <w:sdtEndPr/>
         <w:sdtContent>
           <w:r>
             <w:rPr>
@@ -4024,7 +3970,6 @@
           </w:r>
         </w:sdtContent>
       </w:sdt>
-      <w:permEnd w:id="1334452110"/>
       <w:r>
         <w:rPr>
           <w:rFonts w:asciiTheme="majorHAnsi" w:hAnsiTheme="majorHAnsi" w:cstheme="majorHAnsi"/>
@@ -4060,7 +4005,6 @@
         <w:rPr>
           <w:rFonts w:cstheme="majorHAnsi"/>
         </w:rPr>
-        <w:lastRenderedPageBreak/>
         <w:t>SUPPLEMENTARY Deliverable D04: formal testing</w:t>
       </w:r>
     </w:p>
@@ -4200,7 +4144,6 @@
         <w:t>Produce an analysis report.</w:t>
       </w:r>
     </w:p>
-    <w:permStart w:id="2088578991" w:edGrp="everyone"/>
     <w:p>
       <w:pPr>
         <w:pStyle w:val="Verdict"/>
@@ -4220,6 +4163,7 @@
           </w:placeholder>
           <w:text/>
         </w:sdtPr>
+        <w:sdtEndPr/>
         <w:sdtContent>
           <w:r>
             <w:rPr>
@@ -4229,7 +4173,6 @@
           </w:r>
         </w:sdtContent>
       </w:sdt>
-      <w:permEnd w:id="2088578991"/>
       <w:r>
         <w:rPr>
           <w:rFonts w:asciiTheme="majorHAnsi" w:hAnsiTheme="majorHAnsi" w:cstheme="majorHAnsi"/>
@@ -4251,7 +4194,6 @@
         <w:t>Produce a planning and progress report.</w:t>
       </w:r>
     </w:p>
-    <w:permStart w:id="862791326" w:edGrp="everyone"/>
     <w:p>
       <w:pPr>
         <w:pStyle w:val="Verdict"/>
@@ -4271,6 +4213,7 @@
           </w:placeholder>
           <w:text/>
         </w:sdtPr>
+        <w:sdtEndPr/>
         <w:sdtContent>
           <w:r>
             <w:rPr>
@@ -4280,7 +4223,6 @@
           </w:r>
         </w:sdtContent>
       </w:sdt>
-      <w:permEnd w:id="862791326"/>
       <w:r>
         <w:rPr>
           <w:rFonts w:asciiTheme="majorHAnsi" w:hAnsiTheme="majorHAnsi" w:cstheme="majorHAnsi"/>
@@ -6270,6 +6212,7 @@
     <w:rsid w:val="007B0376"/>
     <w:rsid w:val="007F6233"/>
     <w:rsid w:val="00842218"/>
+    <w:rsid w:val="00CF3BC1"/>
   </w:rsids>
   <m:mathPr>
     <m:mathFont m:val="Cambria Math"/>

</xml_diff>